<commit_message>
Doc: Delete toc in html file
</commit_message>
<xml_diff>
--- a/docs/jan-apr-2024.docx
+++ b/docs/jan-apr-2024.docx
@@ -15,7 +15,7 @@
         <w:pStyle w:val="Undertittel"/>
       </w:pPr>
       <w:r>
-        <w:t>30 september 2024</w:t>
+        <w:t>01 oktober 2024</w:t>
       </w:r>
     </w:p>
     <w:p>
@@ -87,7 +87,7 @@
         <w:tblLook w:val="0000" w:firstRow="0" w:lastRow="0" w:firstColumn="0" w:lastColumn="0" w:noHBand="0" w:noVBand="0"/>
       </w:tblPr>
       <w:tblGrid>
-        <w:gridCol w:w="3801"/>
+        <w:gridCol w:w="3513"/>
       </w:tblGrid>
       <w:tr>
         <w:tc>
@@ -106,16 +106,34 @@
           </w:p>
           <w:tbl>
             <w:tblPr>
-              <w:tblStyle w:val="Tabellrutenett"/>
+              <w:tblStyle w:val="Table"/>
               <w:tblW w:w="0" w:type="auto"/>
+              <w:jc w:val="center"/>
+              <w:tblBorders>
+                <w:top w:val="single" w:sz="4" w:space="0" w:color="auto"/>
+                <w:left w:val="single" w:sz="4" w:space="0" w:color="auto"/>
+                <w:bottom w:val="single" w:sz="4" w:space="0" w:color="auto"/>
+                <w:right w:val="single" w:sz="4" w:space="0" w:color="auto"/>
+                <w:insideH w:val="single" w:sz="4" w:space="0" w:color="auto"/>
+                <w:insideV w:val="single" w:sz="4" w:space="0" w:color="auto"/>
+              </w:tblBorders>
+              <w:tblCellMar>
+                <w:left w:w="60" w:type="dxa"/>
+                <w:right w:w="60" w:type="dxa"/>
+              </w:tblCellMar>
               <w:tblLook w:val="0000" w:firstRow="0" w:lastRow="0" w:firstColumn="0" w:lastColumn="0" w:noHBand="0" w:noVBand="0"/>
             </w:tblPr>
             <w:tblGrid>
-              <w:gridCol w:w="2108"/>
-              <w:gridCol w:w="622"/>
-              <w:gridCol w:w="845"/>
+              <w:gridCol w:w="2012"/>
+              <w:gridCol w:w="526"/>
+              <w:gridCol w:w="749"/>
             </w:tblGrid>
             <w:tr>
+              <w:trPr>
+                <w:cantSplit/>
+                <w:tblHeader/>
+                <w:jc w:val="center"/>
+              </w:trPr>
               <w:tc>
                 <w:tcPr>
                   <w:tcW w:w="0" w:type="auto"/>
@@ -167,6 +185,10 @@
               </w:tc>
             </w:tr>
             <w:tr>
+              <w:trPr>
+                <w:cantSplit/>
+                <w:jc w:val="center"/>
+              </w:trPr>
               <w:tc>
                 <w:tcPr>
                   <w:tcW w:w="0" w:type="auto"/>
@@ -225,6 +247,10 @@
               </w:tc>
             </w:tr>
             <w:tr>
+              <w:trPr>
+                <w:cantSplit/>
+                <w:jc w:val="center"/>
+              </w:trPr>
               <w:tc>
                 <w:tcPr>
                   <w:tcW w:w="0" w:type="auto"/>
@@ -283,6 +309,10 @@
               </w:tc>
             </w:tr>
             <w:tr>
+              <w:trPr>
+                <w:cantSplit/>
+                <w:jc w:val="center"/>
+              </w:trPr>
               <w:tc>
                 <w:tcPr>
                   <w:tcW w:w="0" w:type="auto"/>
@@ -341,6 +371,10 @@
               </w:tc>
             </w:tr>
             <w:tr>
+              <w:trPr>
+                <w:cantSplit/>
+                <w:jc w:val="center"/>
+              </w:trPr>
               <w:tc>
                 <w:tcPr>
                   <w:tcW w:w="0" w:type="auto"/>
@@ -399,6 +433,10 @@
               </w:tc>
             </w:tr>
             <w:tr>
+              <w:trPr>
+                <w:cantSplit/>
+                <w:jc w:val="center"/>
+              </w:trPr>
               <w:tc>
                 <w:tcPr>
                   <w:tcW w:w="0" w:type="auto"/>
@@ -3222,7 +3260,7 @@
   <w:abstractNum w:abstractNumId="0" w15:restartNumberingAfterBreak="0">
     <w:nsid w:val="0000A990"/>
     <w:multiLevelType w:val="multilevel"/>
-    <w:tmpl w:val="785AAF54"/>
+    <w:tmpl w:val="175439F4"/>
     <w:lvl w:ilvl="0">
       <w:numFmt w:val="bullet"/>
       <w:lvlText w:val=" "/>
@@ -3296,7 +3334,7 @@
       </w:pPr>
     </w:lvl>
   </w:abstractNum>
-  <w:num w:numId="1" w16cid:durableId="1427381480">
+  <w:num w:numId="1" w16cid:durableId="1802261135">
     <w:abstractNumId w:val="0"/>
   </w:num>
 </w:numbering>
@@ -4539,24 +4577,6 @@
       <w:sz w:val="22"/>
       <w:shd w:val="clear" w:color="auto" w:fill="F1F3F5"/>
     </w:rPr>
-  </w:style>
-  <w:style w:type="table" w:styleId="Tabellrutenett">
-    <w:name w:val="Table Grid"/>
-    <w:basedOn w:val="Vanligtabell"/>
-    <w:rsid w:val="00051AB6"/>
-    <w:pPr>
-      <w:spacing w:after="0"/>
-    </w:pPr>
-    <w:tblPr>
-      <w:tblBorders>
-        <w:top w:val="single" w:sz="4" w:space="0" w:color="auto"/>
-        <w:left w:val="single" w:sz="4" w:space="0" w:color="auto"/>
-        <w:bottom w:val="single" w:sz="4" w:space="0" w:color="auto"/>
-        <w:right w:val="single" w:sz="4" w:space="0" w:color="auto"/>
-        <w:insideH w:val="single" w:sz="4" w:space="0" w:color="auto"/>
-        <w:insideV w:val="single" w:sz="4" w:space="0" w:color="auto"/>
-      </w:tblBorders>
-    </w:tblPr>
   </w:style>
 </w:styles>
 </file>

</xml_diff>